<commit_message>
adding shortcut to the milestone report
</commit_message>
<xml_diff>
--- a/GRP/Milestone 1 Report.docx
+++ b/GRP/Milestone 1 Report.docx
@@ -215,11 +215,284 @@
     </w:p>
     <w:p>
       <w:pPr>
+        <w:pStyle w:val="Normal"/>
+      </w:pPr>
+      <w:r>
+        <w:rPr>
+          <w:rFonts w:ascii="Calibri" w:hAnsi="Calibri" w:eastAsia="Calibri" w:cs="Calibri"/>
+          <w:noProof w:val="0"/>
+          <w:sz w:val="22"/>
+          <w:szCs w:val="22"/>
+          <w:lang w:val="en-US"/>
+        </w:rPr>
+        <w:t xml:space="preserve">Advantech Ltd., a company for manufacturing and delivery of sensitive and high value bottled liquids, have decided to build a new manufacturing facility that will automate the manufacturing process within the existing facility, </w:t>
+      </w:r>
+      <w:r>
+        <w:rPr>
+          <w:rFonts w:ascii="Calibri" w:hAnsi="Calibri" w:eastAsia="Calibri" w:cs="Calibri"/>
+          <w:noProof w:val="0"/>
+          <w:sz w:val="22"/>
+          <w:szCs w:val="22"/>
+          <w:lang w:val="en-US"/>
+        </w:rPr>
+        <w:t>provide</w:t>
+      </w:r>
+      <w:r>
+        <w:rPr>
+          <w:rFonts w:ascii="Calibri" w:hAnsi="Calibri" w:eastAsia="Calibri" w:cs="Calibri"/>
+          <w:noProof w:val="0"/>
+          <w:sz w:val="22"/>
+          <w:szCs w:val="22"/>
+          <w:lang w:val="en-US"/>
+        </w:rPr>
+        <w:t xml:space="preserve"> advanced system for monitoring and controlling environmental conditions and access and security control.</w:t>
+      </w:r>
+    </w:p>
+    <w:p>
+      <w:pPr>
+        <w:pStyle w:val="Normal"/>
+        <w:rPr>
+          <w:rFonts w:ascii="Calibri" w:hAnsi="Calibri" w:eastAsia="Calibri" w:cs="Calibri"/>
+          <w:noProof w:val="0"/>
+          <w:sz w:val="22"/>
+          <w:szCs w:val="22"/>
+          <w:lang w:val="en-US"/>
+        </w:rPr>
+      </w:pPr>
+      <w:r>
+        <w:rPr>
+          <w:rFonts w:ascii="Calibri" w:hAnsi="Calibri" w:eastAsia="Calibri" w:cs="Calibri"/>
+          <w:noProof w:val="0"/>
+          <w:sz w:val="22"/>
+          <w:szCs w:val="22"/>
+          <w:lang w:val="en-US"/>
+        </w:rPr>
+        <w:t xml:space="preserve">This project is to develop this solution leveraging IoT concepts, synchronous </w:t>
+      </w:r>
+      <w:r>
+        <w:rPr>
+          <w:rFonts w:ascii="Calibri" w:hAnsi="Calibri" w:eastAsia="Calibri" w:cs="Calibri"/>
+          <w:noProof w:val="0"/>
+          <w:sz w:val="22"/>
+          <w:szCs w:val="22"/>
+          <w:lang w:val="en-US"/>
+        </w:rPr>
+        <w:t>programming  and</w:t>
+      </w:r>
+      <w:r>
+        <w:rPr>
+          <w:rFonts w:ascii="Calibri" w:hAnsi="Calibri" w:eastAsia="Calibri" w:cs="Calibri"/>
+          <w:noProof w:val="0"/>
+          <w:sz w:val="22"/>
+          <w:szCs w:val="22"/>
+          <w:lang w:val="en-US"/>
+        </w:rPr>
+        <w:t xml:space="preserve"> system-level desig</w:t>
+      </w:r>
+      <w:r>
+        <w:rPr>
+          <w:rFonts w:ascii="Calibri" w:hAnsi="Calibri" w:eastAsia="Calibri" w:cs="Calibri"/>
+          <w:noProof w:val="0"/>
+          <w:sz w:val="22"/>
+          <w:szCs w:val="22"/>
+          <w:lang w:val="en-US"/>
+        </w:rPr>
+        <w:t xml:space="preserve">ning. This </w:t>
+      </w:r>
+      <w:r>
+        <w:rPr>
+          <w:rFonts w:ascii="Calibri" w:hAnsi="Calibri" w:eastAsia="Calibri" w:cs="Calibri"/>
+          <w:noProof w:val="0"/>
+          <w:sz w:val="22"/>
+          <w:szCs w:val="22"/>
+          <w:lang w:val="en-US"/>
+        </w:rPr>
+        <w:t xml:space="preserve">is </w:t>
+      </w:r>
+      <w:r>
+        <w:rPr>
+          <w:rFonts w:ascii="Calibri" w:hAnsi="Calibri" w:eastAsia="Calibri" w:cs="Calibri"/>
+          <w:noProof w:val="0"/>
+          <w:sz w:val="22"/>
+          <w:szCs w:val="22"/>
+          <w:lang w:val="en-US"/>
+        </w:rPr>
+        <w:t>a milestone</w:t>
+      </w:r>
+      <w:r>
+        <w:rPr>
+          <w:rFonts w:ascii="Calibri" w:hAnsi="Calibri" w:eastAsia="Calibri" w:cs="Calibri"/>
+          <w:noProof w:val="0"/>
+          <w:sz w:val="22"/>
+          <w:szCs w:val="22"/>
+          <w:lang w:val="en-US"/>
+        </w:rPr>
+        <w:t xml:space="preserve"> report documenting the progress and decisions made for this project. </w:t>
+      </w:r>
+    </w:p>
+    <w:p>
+      <w:pPr>
         <w:pStyle w:val="Heading1"/>
       </w:pPr>
       <w:r>
         <w:rPr/>
         <w:t>Brief</w:t>
+      </w:r>
+    </w:p>
+    <w:p>
+      <w:pPr>
+        <w:pStyle w:val="Normal"/>
+      </w:pPr>
+      <w:r>
+        <w:rPr/>
+        <w:t xml:space="preserve">The solution </w:t>
+      </w:r>
+      <w:r>
+        <w:rPr/>
+        <w:t xml:space="preserve">is facility wide. Incorporated in multiple parts of the physical facility as well as in the purpose of the facility, it </w:t>
+      </w:r>
+      <w:r>
+        <w:rPr/>
+        <w:t>has the following requirements</w:t>
+      </w:r>
+      <w:r>
+        <w:rPr/>
+        <w:t>:</w:t>
+      </w:r>
+    </w:p>
+    <w:p>
+      <w:pPr>
+        <w:pStyle w:val="ListParagraph"/>
+        <w:numPr>
+          <w:ilvl w:val="0"/>
+          <w:numId w:val="2"/>
+        </w:numPr>
+        <w:rPr/>
+      </w:pPr>
+      <w:r>
+        <w:rPr/>
+        <w:t xml:space="preserve">A developed Automated Bottling System, as this is facility’s </w:t>
+      </w:r>
+      <w:r>
+        <w:rPr/>
+        <w:t>purpose, to output orders of bottled goods</w:t>
+      </w:r>
+    </w:p>
+    <w:p>
+      <w:pPr>
+        <w:pStyle w:val="ListParagraph"/>
+        <w:numPr>
+          <w:ilvl w:val="0"/>
+          <w:numId w:val="2"/>
+        </w:numPr>
+        <w:rPr/>
+      </w:pPr>
+      <w:r>
+        <w:rPr/>
+        <w:t xml:space="preserve">Be able to </w:t>
+      </w:r>
+      <w:r>
+        <w:rPr/>
+        <w:t>monitor</w:t>
+      </w:r>
+      <w:r>
+        <w:rPr/>
+        <w:t xml:space="preserve"> who is within the facility as well as specifically where they are</w:t>
+      </w:r>
+    </w:p>
+    <w:p>
+      <w:pPr>
+        <w:pStyle w:val="ListParagraph"/>
+        <w:numPr>
+          <w:ilvl w:val="0"/>
+          <w:numId w:val="2"/>
+        </w:numPr>
+        <w:rPr/>
+      </w:pPr>
+      <w:r>
+        <w:rPr/>
+        <w:t xml:space="preserve">Be able to </w:t>
+      </w:r>
+      <w:r>
+        <w:rPr/>
+        <w:t>provide</w:t>
+      </w:r>
+      <w:r>
+        <w:rPr/>
+        <w:t xml:space="preserve"> security in the form of only allowing selected personnel in general and specific areas of the facility (</w:t>
+      </w:r>
+      <w:r>
+        <w:rPr/>
+        <w:t>e.g</w:t>
+      </w:r>
+      <w:r>
+        <w:rPr/>
+        <w:t xml:space="preserve"> </w:t>
+      </w:r>
+      <w:r>
+        <w:rPr/>
+        <w:t>restriced</w:t>
+      </w:r>
+      <w:r>
+        <w:rPr/>
+        <w:t xml:space="preserve"> access to the </w:t>
+      </w:r>
+      <w:r>
+        <w:rPr/>
+        <w:t xml:space="preserve">main </w:t>
+      </w:r>
+      <w:r>
+        <w:rPr/>
+        <w:t>office</w:t>
+      </w:r>
+      <w:r>
+        <w:rPr/>
+        <w:t>)</w:t>
+      </w:r>
+    </w:p>
+    <w:p>
+      <w:pPr>
+        <w:pStyle w:val="ListParagraph"/>
+        <w:numPr>
+          <w:ilvl w:val="0"/>
+          <w:numId w:val="2"/>
+        </w:numPr>
+        <w:rPr/>
+      </w:pPr>
+      <w:r>
+        <w:rPr/>
+        <w:t xml:space="preserve">Continuously </w:t>
+      </w:r>
+      <w:r>
+        <w:rPr/>
+        <w:t>monitor</w:t>
+      </w:r>
+      <w:r>
+        <w:rPr/>
+        <w:t xml:space="preserve"> and adjust the facility climate factors such as humidity and heat to desired conditions. Even able to adjust the climate of specific areas differently within the facility</w:t>
+      </w:r>
+    </w:p>
+    <w:p>
+      <w:pPr>
+        <w:pStyle w:val="ListParagraph"/>
+        <w:numPr>
+          <w:ilvl w:val="0"/>
+          <w:numId w:val="2"/>
+        </w:numPr>
+        <w:rPr/>
+      </w:pPr>
+      <w:r>
+        <w:rPr/>
+        <w:t>Receive and process orders from registered customers for bottling</w:t>
+      </w:r>
+    </w:p>
+    <w:p>
+      <w:pPr>
+        <w:pStyle w:val="Normal"/>
+      </w:pPr>
+      <w:r>
+        <w:rPr/>
+        <w:t xml:space="preserve">These are the high-level requirements from which more detailed and specific requirements stem from. </w:t>
       </w:r>
     </w:p>
     <w:p>
@@ -423,7 +696,28 @@
           <w:i w:val="0"/>
           <w:iCs w:val="0"/>
         </w:rPr>
-        <w:t>The overall design is broken into &lt;&lt;Number&gt;&gt; subsystems:</w:t>
+        <w:t xml:space="preserve">The overall design is broken into </w:t>
+      </w:r>
+      <w:r>
+        <w:rPr>
+          <w:i w:val="0"/>
+          <w:iCs w:val="0"/>
+        </w:rPr>
+        <w:t>4</w:t>
+      </w:r>
+      <w:r>
+        <w:rPr>
+          <w:i w:val="0"/>
+          <w:iCs w:val="0"/>
+        </w:rPr>
+        <w:t xml:space="preserve"> </w:t>
+      </w:r>
+      <w:r>
+        <w:rPr>
+          <w:i w:val="0"/>
+          <w:iCs w:val="0"/>
+        </w:rPr>
+        <w:t>subsystems:</w:t>
       </w:r>
     </w:p>
     <w:p>
@@ -449,6 +743,34 @@
         </w:rPr>
         <w:t xml:space="preserve">Automatic Bottling System (ABS) - </w:t>
       </w:r>
+      <w:r>
+        <w:rPr>
+          <w:i w:val="0"/>
+          <w:iCs w:val="0"/>
+        </w:rPr>
+        <w:t xml:space="preserve">A central part to Advantech, this </w:t>
+      </w:r>
+      <w:r>
+        <w:rPr>
+          <w:i w:val="0"/>
+          <w:iCs w:val="0"/>
+        </w:rPr>
+        <w:t xml:space="preserve">handles the grabbing, filling, </w:t>
+      </w:r>
+      <w:r>
+        <w:rPr>
+          <w:i w:val="0"/>
+          <w:iCs w:val="0"/>
+        </w:rPr>
+        <w:t>capping</w:t>
+      </w:r>
+      <w:r>
+        <w:rPr>
+          <w:i w:val="0"/>
+          <w:iCs w:val="0"/>
+        </w:rPr>
+        <w:t xml:space="preserve"> and passing on of the bottles. From orders received liquids are mixed to create the ordered product</w:t>
+      </w:r>
     </w:p>
     <w:p>
       <w:pPr>
@@ -462,16 +784,135 @@
         <w:ind w:right="0"/>
         <w:jc w:val="left"/>
         <w:rPr>
+          <w:noProof w:val="0"/>
+          <w:lang w:val="en-US"/>
+        </w:rPr>
+      </w:pPr>
+      <w:r>
+        <w:rPr>
           <w:i w:val="0"/>
           <w:iCs w:val="0"/>
         </w:rPr>
-      </w:pPr>
-      <w:r>
-        <w:rPr>
-          <w:i w:val="0"/>
-          <w:iCs w:val="0"/>
-        </w:rPr>
         <w:t xml:space="preserve">Access Control System - </w:t>
+      </w:r>
+      <w:r>
+        <w:rPr>
+          <w:noProof w:val="0"/>
+          <w:lang w:val="en-US"/>
+        </w:rPr>
+        <w:t xml:space="preserve">Access Control System (ACS) controls </w:t>
+      </w:r>
+      <w:r>
+        <w:rPr>
+          <w:noProof w:val="0"/>
+          <w:lang w:val="en-US"/>
+        </w:rPr>
+        <w:t>movement</w:t>
+      </w:r>
+      <w:r>
+        <w:rPr>
+          <w:noProof w:val="0"/>
+          <w:lang w:val="en-US"/>
+        </w:rPr>
+        <w:t xml:space="preserve"> of the personnel in </w:t>
+      </w:r>
+      <w:r>
+        <w:rPr>
+          <w:noProof w:val="0"/>
+          <w:lang w:val="en-US"/>
+        </w:rPr>
+        <w:t>the space</w:t>
+      </w:r>
+      <w:r>
+        <w:rPr>
+          <w:noProof w:val="0"/>
+          <w:lang w:val="en-US"/>
+        </w:rPr>
+        <w:t xml:space="preserve">. </w:t>
+      </w:r>
+      <w:r>
+        <w:rPr>
+          <w:noProof w:val="0"/>
+          <w:lang w:val="en-US"/>
+        </w:rPr>
+        <w:t>Controlling the main access of the facility as well as specific rooms for all personnel that interact with the facility.</w:t>
+      </w:r>
+      <w:r>
+        <w:rPr>
+          <w:noProof w:val="0"/>
+          <w:lang w:val="en-US"/>
+        </w:rPr>
+        <w:t xml:space="preserve"> </w:t>
+      </w:r>
+      <w:r>
+        <w:rPr>
+          <w:noProof w:val="0"/>
+          <w:lang w:val="en-US"/>
+        </w:rPr>
+        <w:t xml:space="preserve">In </w:t>
+      </w:r>
+      <w:r>
+        <w:rPr>
+          <w:noProof w:val="0"/>
+          <w:lang w:val="en-US"/>
+        </w:rPr>
+        <w:t>addition,</w:t>
+      </w:r>
+      <w:r>
+        <w:rPr>
+          <w:noProof w:val="0"/>
+          <w:lang w:val="en-US"/>
+        </w:rPr>
+        <w:t xml:space="preserve"> it will continually track the location of all within the facility and make </w:t>
+      </w:r>
+      <w:r>
+        <w:rPr>
+          <w:noProof w:val="0"/>
+          <w:lang w:val="en-US"/>
+        </w:rPr>
+        <w:t>appropriate alerts</w:t>
+      </w:r>
+      <w:r>
+        <w:rPr>
+          <w:noProof w:val="0"/>
+          <w:lang w:val="en-US"/>
+        </w:rPr>
+        <w:t xml:space="preserve"> when </w:t>
+      </w:r>
+      <w:r>
+        <w:rPr>
+          <w:noProof w:val="0"/>
+          <w:lang w:val="en-US"/>
+        </w:rPr>
+        <w:t>required</w:t>
+      </w:r>
+      <w:r>
+        <w:rPr>
+          <w:noProof w:val="0"/>
+          <w:lang w:val="en-US"/>
+        </w:rPr>
+        <w:t xml:space="preserve"> about people entering restricted areas such as the ABS area. It will </w:t>
+      </w:r>
+      <w:r>
+        <w:rPr>
+          <w:noProof w:val="0"/>
+          <w:lang w:val="en-US"/>
+        </w:rPr>
+        <w:t>leverage</w:t>
+      </w:r>
+      <w:r>
+        <w:rPr>
+          <w:noProof w:val="0"/>
+          <w:lang w:val="en-US"/>
+        </w:rPr>
+        <w:t xml:space="preserve"> the use of ID tags and badges</w:t>
+      </w:r>
+      <w:r>
+        <w:rPr>
+          <w:noProof w:val="0"/>
+          <w:lang w:val="en-US"/>
+        </w:rPr>
+        <w:t>.</w:t>
       </w:r>
     </w:p>
     <w:p>
@@ -1660,8 +2101,8 @@
 
 <file path=word/numbering.xml><?xml version="1.0" encoding="utf-8"?>
 <w:numbering xmlns:w="http://schemas.openxmlformats.org/wordprocessingml/2006/main">
-  <w:abstractNum xmlns:w="http://schemas.openxmlformats.org/wordprocessingml/2006/main" w:abstractNumId="1">
-    <w:nsid w:val="cd32ce4"/>
+  <w:abstractNum xmlns:w="http://schemas.openxmlformats.org/wordprocessingml/2006/main" w:abstractNumId="2">
+    <w:nsid w:val="487c6122"/>
     <w:multiLevelType xmlns:w="http://schemas.openxmlformats.org/wordprocessingml/2006/main" w:val="hybridMultilevel"/>
     <w:lvl xmlns:w="http://schemas.openxmlformats.org/wordprocessingml/2006/main" w:ilvl="0">
       <w:start w:val="1"/>
@@ -1772,6 +2213,121 @@
       </w:rPr>
     </w:lvl>
   </w:abstractNum>
+  <w:abstractNum xmlns:w="http://schemas.openxmlformats.org/wordprocessingml/2006/main" w:abstractNumId="1">
+    <w:nsid w:val="cd32ce4"/>
+    <w:multiLevelType xmlns:w="http://schemas.openxmlformats.org/wordprocessingml/2006/main" w:val="hybridMultilevel"/>
+    <w:lvl xmlns:w="http://schemas.openxmlformats.org/wordprocessingml/2006/main" w:ilvl="0">
+      <w:start w:val="1"/>
+      <w:numFmt w:val="bullet"/>
+      <w:lvlText w:val=""/>
+      <w:lvlJc w:val="left"/>
+      <w:pPr>
+        <w:ind w:left="720" w:hanging="360"/>
+      </w:pPr>
+      <w:rPr>
+        <w:rFonts w:hint="default" w:ascii="Symbol" w:hAnsi="Symbol"/>
+      </w:rPr>
+    </w:lvl>
+    <w:lvl xmlns:w="http://schemas.openxmlformats.org/wordprocessingml/2006/main" w:ilvl="1">
+      <w:start w:val="1"/>
+      <w:numFmt w:val="bullet"/>
+      <w:lvlText w:val="o"/>
+      <w:lvlJc w:val="left"/>
+      <w:pPr>
+        <w:ind w:left="1440" w:hanging="360"/>
+      </w:pPr>
+      <w:rPr>
+        <w:rFonts w:hint="default" w:ascii="Courier New" w:hAnsi="Courier New"/>
+      </w:rPr>
+    </w:lvl>
+    <w:lvl xmlns:w="http://schemas.openxmlformats.org/wordprocessingml/2006/main" w:ilvl="2">
+      <w:start w:val="1"/>
+      <w:numFmt w:val="bullet"/>
+      <w:lvlText w:val=""/>
+      <w:lvlJc w:val="left"/>
+      <w:pPr>
+        <w:ind w:left="2160" w:hanging="360"/>
+      </w:pPr>
+      <w:rPr>
+        <w:rFonts w:hint="default" w:ascii="Wingdings" w:hAnsi="Wingdings"/>
+      </w:rPr>
+    </w:lvl>
+    <w:lvl xmlns:w="http://schemas.openxmlformats.org/wordprocessingml/2006/main" w:ilvl="3">
+      <w:start w:val="1"/>
+      <w:numFmt w:val="bullet"/>
+      <w:lvlText w:val=""/>
+      <w:lvlJc w:val="left"/>
+      <w:pPr>
+        <w:ind w:left="2880" w:hanging="360"/>
+      </w:pPr>
+      <w:rPr>
+        <w:rFonts w:hint="default" w:ascii="Symbol" w:hAnsi="Symbol"/>
+      </w:rPr>
+    </w:lvl>
+    <w:lvl xmlns:w="http://schemas.openxmlformats.org/wordprocessingml/2006/main" w:ilvl="4">
+      <w:start w:val="1"/>
+      <w:numFmt w:val="bullet"/>
+      <w:lvlText w:val="o"/>
+      <w:lvlJc w:val="left"/>
+      <w:pPr>
+        <w:ind w:left="3600" w:hanging="360"/>
+      </w:pPr>
+      <w:rPr>
+        <w:rFonts w:hint="default" w:ascii="Courier New" w:hAnsi="Courier New"/>
+      </w:rPr>
+    </w:lvl>
+    <w:lvl xmlns:w="http://schemas.openxmlformats.org/wordprocessingml/2006/main" w:ilvl="5">
+      <w:start w:val="1"/>
+      <w:numFmt w:val="bullet"/>
+      <w:lvlText w:val=""/>
+      <w:lvlJc w:val="left"/>
+      <w:pPr>
+        <w:ind w:left="4320" w:hanging="360"/>
+      </w:pPr>
+      <w:rPr>
+        <w:rFonts w:hint="default" w:ascii="Wingdings" w:hAnsi="Wingdings"/>
+      </w:rPr>
+    </w:lvl>
+    <w:lvl xmlns:w="http://schemas.openxmlformats.org/wordprocessingml/2006/main" w:ilvl="6">
+      <w:start w:val="1"/>
+      <w:numFmt w:val="bullet"/>
+      <w:lvlText w:val=""/>
+      <w:lvlJc w:val="left"/>
+      <w:pPr>
+        <w:ind w:left="5040" w:hanging="360"/>
+      </w:pPr>
+      <w:rPr>
+        <w:rFonts w:hint="default" w:ascii="Symbol" w:hAnsi="Symbol"/>
+      </w:rPr>
+    </w:lvl>
+    <w:lvl xmlns:w="http://schemas.openxmlformats.org/wordprocessingml/2006/main" w:ilvl="7">
+      <w:start w:val="1"/>
+      <w:numFmt w:val="bullet"/>
+      <w:lvlText w:val="o"/>
+      <w:lvlJc w:val="left"/>
+      <w:pPr>
+        <w:ind w:left="5760" w:hanging="360"/>
+      </w:pPr>
+      <w:rPr>
+        <w:rFonts w:hint="default" w:ascii="Courier New" w:hAnsi="Courier New"/>
+      </w:rPr>
+    </w:lvl>
+    <w:lvl xmlns:w="http://schemas.openxmlformats.org/wordprocessingml/2006/main" w:ilvl="8">
+      <w:start w:val="1"/>
+      <w:numFmt w:val="bullet"/>
+      <w:lvlText w:val=""/>
+      <w:lvlJc w:val="left"/>
+      <w:pPr>
+        <w:ind w:left="6480" w:hanging="360"/>
+      </w:pPr>
+      <w:rPr>
+        <w:rFonts w:hint="default" w:ascii="Wingdings" w:hAnsi="Wingdings"/>
+      </w:rPr>
+    </w:lvl>
+  </w:abstractNum>
+  <w:num w:numId="2">
+    <w:abstractNumId w:val="2"/>
+  </w:num>
   <w:num w:numId="1">
     <w:abstractNumId w:val="1"/>
   </w:num>

</xml_diff>